<commit_message>
updated CV + resume
</commit_message>
<xml_diff>
--- a/CV/Bijan_Seyednasrollah_Resume.docx
+++ b/CV/Bijan_Seyednasrollah_Resume.docx
@@ -14,13 +14,14 @@
         <w:gridCol w:w="5725"/>
         <w:gridCol w:w="1175"/>
         <w:gridCol w:w="719"/>
-        <w:gridCol w:w="626"/>
+        <w:gridCol w:w="91"/>
+        <w:gridCol w:w="535"/>
       </w:tblGrid>
       <w:tr>
         <w:tc>
           <w:tcPr>
             <w:tcW w:w="10795" w:type="dxa"/>
-            <w:gridSpan w:val="6"/>
+            <w:gridSpan w:val="7"/>
             <w:tcBorders>
               <w:top w:val="nil"/>
               <w:left w:val="nil"/>
@@ -100,8 +101,8 @@
             <w:pPr>
               <w:rPr>
                 <w:rFonts w:cstheme="minorHAnsi"/>
-                <w:sz w:val="20"/>
-                <w:szCs w:val="20"/>
+                <w:sz w:val="16"/>
+                <w:szCs w:val="16"/>
               </w:rPr>
             </w:pPr>
             <w:hyperlink r:id="rId5" w:history="1">
@@ -109,8 +110,8 @@
                 <w:rPr>
                   <w:rStyle w:val="Hyperlink"/>
                   <w:rFonts w:cstheme="minorHAnsi"/>
-                  <w:sz w:val="20"/>
-                  <w:szCs w:val="20"/>
+                  <w:sz w:val="16"/>
+                  <w:szCs w:val="16"/>
                 </w:rPr>
                 <w:t>https://bnasr.github.io</w:t>
               </w:r>
@@ -118,8 +119,8 @@
             <w:r>
               <w:rPr>
                 <w:rFonts w:cstheme="minorHAnsi"/>
-                <w:sz w:val="20"/>
-                <w:szCs w:val="20"/>
+                <w:sz w:val="16"/>
+                <w:szCs w:val="16"/>
               </w:rPr>
               <w:t xml:space="preserve"> </w:t>
             </w:r>
@@ -128,15 +129,15 @@
             <w:pPr>
               <w:rPr>
                 <w:rFonts w:cstheme="minorHAnsi"/>
-                <w:sz w:val="20"/>
-                <w:szCs w:val="20"/>
-              </w:rPr>
-            </w:pPr>
-            <w:r>
-              <w:rPr>
-                <w:rFonts w:cstheme="minorHAnsi"/>
-                <w:sz w:val="20"/>
-                <w:szCs w:val="20"/>
+                <w:sz w:val="16"/>
+                <w:szCs w:val="16"/>
+              </w:rPr>
+            </w:pPr>
+            <w:r>
+              <w:rPr>
+                <w:rFonts w:cstheme="minorHAnsi"/>
+                <w:sz w:val="16"/>
+                <w:szCs w:val="16"/>
               </w:rPr>
               <w:t>bijan.s.nasr@gmail.com</w:t>
             </w:r>
@@ -145,15 +146,15 @@
             <w:pPr>
               <w:rPr>
                 <w:rFonts w:cstheme="minorHAnsi"/>
-                <w:sz w:val="20"/>
-                <w:szCs w:val="20"/>
-              </w:rPr>
-            </w:pPr>
-            <w:r>
-              <w:rPr>
-                <w:rFonts w:cstheme="minorHAnsi"/>
-                <w:sz w:val="20"/>
-                <w:szCs w:val="20"/>
+                <w:sz w:val="16"/>
+                <w:szCs w:val="16"/>
+              </w:rPr>
+            </w:pPr>
+            <w:r>
+              <w:rPr>
+                <w:rFonts w:cstheme="minorHAnsi"/>
+                <w:sz w:val="16"/>
+                <w:szCs w:val="16"/>
               </w:rPr>
               <w:t>GitHub: @</w:t>
             </w:r>
@@ -161,8 +162,8 @@
             <w:r>
               <w:rPr>
                 <w:rFonts w:cstheme="minorHAnsi"/>
-                <w:sz w:val="20"/>
-                <w:szCs w:val="20"/>
+                <w:sz w:val="16"/>
+                <w:szCs w:val="16"/>
               </w:rPr>
               <w:t>bnasr</w:t>
             </w:r>
@@ -183,8 +184,8 @@
             <w:pPr>
               <w:rPr>
                 <w:rFonts w:cstheme="minorHAnsi"/>
-                <w:sz w:val="20"/>
-                <w:szCs w:val="20"/>
+                <w:sz w:val="16"/>
+                <w:szCs w:val="16"/>
               </w:rPr>
             </w:pPr>
           </w:p>
@@ -192,7 +193,7 @@
         <w:tc>
           <w:tcPr>
             <w:tcW w:w="2520" w:type="dxa"/>
-            <w:gridSpan w:val="3"/>
+            <w:gridSpan w:val="4"/>
             <w:tcBorders>
               <w:top w:val="nil"/>
               <w:left w:val="nil"/>
@@ -205,15 +206,15 @@
               <w:jc w:val="right"/>
               <w:rPr>
                 <w:rFonts w:cstheme="minorHAnsi"/>
-                <w:sz w:val="20"/>
-                <w:szCs w:val="20"/>
-              </w:rPr>
-            </w:pPr>
-            <w:r>
-              <w:rPr>
-                <w:rFonts w:cstheme="minorHAnsi"/>
-                <w:sz w:val="20"/>
-                <w:szCs w:val="20"/>
+                <w:sz w:val="16"/>
+                <w:szCs w:val="16"/>
+              </w:rPr>
+            </w:pPr>
+            <w:r>
+              <w:rPr>
+                <w:rFonts w:cstheme="minorHAnsi"/>
+                <w:sz w:val="16"/>
+                <w:szCs w:val="16"/>
               </w:rPr>
               <w:t xml:space="preserve">4343 E </w:t>
             </w:r>
@@ -221,8 +222,8 @@
             <w:r>
               <w:rPr>
                 <w:rFonts w:cstheme="minorHAnsi"/>
-                <w:sz w:val="20"/>
-                <w:szCs w:val="20"/>
+                <w:sz w:val="16"/>
+                <w:szCs w:val="16"/>
               </w:rPr>
               <w:t>Soliere</w:t>
             </w:r>
@@ -230,8 +231,8 @@
             <w:r>
               <w:rPr>
                 <w:rFonts w:cstheme="minorHAnsi"/>
-                <w:sz w:val="20"/>
-                <w:szCs w:val="20"/>
+                <w:sz w:val="16"/>
+                <w:szCs w:val="16"/>
               </w:rPr>
               <w:t xml:space="preserve"> Ave, #1086</w:t>
             </w:r>
@@ -241,15 +242,15 @@
               <w:jc w:val="right"/>
               <w:rPr>
                 <w:rFonts w:cstheme="minorHAnsi"/>
-                <w:sz w:val="20"/>
-                <w:szCs w:val="20"/>
-              </w:rPr>
-            </w:pPr>
-            <w:r>
-              <w:rPr>
-                <w:rFonts w:cstheme="minorHAnsi"/>
-                <w:sz w:val="20"/>
-                <w:szCs w:val="20"/>
+                <w:sz w:val="16"/>
+                <w:szCs w:val="16"/>
+              </w:rPr>
+            </w:pPr>
+            <w:r>
+              <w:rPr>
+                <w:rFonts w:cstheme="minorHAnsi"/>
+                <w:sz w:val="16"/>
+                <w:szCs w:val="16"/>
               </w:rPr>
               <w:t>Flagstaff, AZ 86004</w:t>
             </w:r>
@@ -259,15 +260,15 @@
               <w:jc w:val="right"/>
               <w:rPr>
                 <w:rFonts w:cstheme="minorHAnsi"/>
-                <w:sz w:val="20"/>
-                <w:szCs w:val="20"/>
-              </w:rPr>
-            </w:pPr>
-            <w:r>
-              <w:rPr>
-                <w:rFonts w:cstheme="minorHAnsi"/>
-                <w:sz w:val="20"/>
-                <w:szCs w:val="20"/>
+                <w:sz w:val="16"/>
+                <w:szCs w:val="16"/>
+              </w:rPr>
+            </w:pPr>
+            <w:r>
+              <w:rPr>
+                <w:rFonts w:cstheme="minorHAnsi"/>
+                <w:sz w:val="16"/>
+                <w:szCs w:val="16"/>
               </w:rPr>
               <w:t>(919) 599-4380</w:t>
             </w:r>
@@ -281,7 +282,7 @@
         <w:tc>
           <w:tcPr>
             <w:tcW w:w="10795" w:type="dxa"/>
-            <w:gridSpan w:val="6"/>
+            <w:gridSpan w:val="7"/>
             <w:tcBorders>
               <w:top w:val="single" w:sz="4" w:space="0" w:color="auto"/>
               <w:left w:val="nil"/>
@@ -336,7 +337,7 @@
       <w:tr>
         <w:trPr>
           <w:cantSplit/>
-          <w:trHeight w:val="2834"/>
+          <w:trHeight w:val="2258"/>
         </w:trPr>
         <w:tc>
           <w:tcPr>
@@ -389,7 +390,7 @@
         <w:tc>
           <w:tcPr>
             <w:tcW w:w="10255" w:type="dxa"/>
-            <w:gridSpan w:val="5"/>
+            <w:gridSpan w:val="6"/>
             <w:tcBorders>
               <w:top w:val="single" w:sz="4" w:space="0" w:color="auto"/>
               <w:left w:val="single" w:sz="4" w:space="0" w:color="auto"/>
@@ -416,7 +417,7 @@
                 <w:sz w:val="20"/>
                 <w:szCs w:val="20"/>
               </w:rPr>
-              <w:t>Multi-disciplinary environmental data scientist</w:t>
+              <w:t>Multi-disciplinary data scientist</w:t>
             </w:r>
           </w:p>
           <w:p>
@@ -530,15 +531,47 @@
                 <w:sz w:val="20"/>
                 <w:szCs w:val="20"/>
               </w:rPr>
-              <w:t>Excellent communication skills for diverse audience</w:t>
-            </w:r>
-            <w:r>
-              <w:rPr>
-                <w:rFonts w:cstheme="minorHAnsi"/>
-                <w:sz w:val="20"/>
-                <w:szCs w:val="20"/>
-              </w:rPr>
-              <w:t xml:space="preserve"> </w:t>
+              <w:t xml:space="preserve">Proficient developer in multiple platforms and programing languages, e.g., R, </w:t>
+            </w:r>
+            <w:r>
+              <w:rPr>
+                <w:rFonts w:cstheme="minorHAnsi"/>
+                <w:sz w:val="20"/>
+                <w:szCs w:val="20"/>
+              </w:rPr>
+              <w:t>P</w:t>
+            </w:r>
+            <w:r>
+              <w:rPr>
+                <w:rFonts w:cstheme="minorHAnsi"/>
+                <w:sz w:val="20"/>
+                <w:szCs w:val="20"/>
+              </w:rPr>
+              <w:t>ython</w:t>
+            </w:r>
+            <w:r>
+              <w:rPr>
+                <w:rFonts w:cstheme="minorHAnsi"/>
+                <w:sz w:val="20"/>
+                <w:szCs w:val="20"/>
+              </w:rPr>
+              <w:t xml:space="preserve">, </w:t>
+            </w:r>
+            <w:r>
+              <w:rPr>
+                <w:rFonts w:cstheme="minorHAnsi"/>
+                <w:sz w:val="20"/>
+                <w:szCs w:val="20"/>
+              </w:rPr>
+              <w:t xml:space="preserve">C/C+, </w:t>
+            </w:r>
+            <w:r>
+              <w:rPr>
+                <w:rFonts w:cstheme="minorHAnsi"/>
+                <w:sz w:val="20"/>
+                <w:szCs w:val="20"/>
+              </w:rPr>
+              <w:t>Fortran</w:t>
             </w:r>
           </w:p>
           <w:p>
@@ -560,44 +593,6 @@
                 <w:sz w:val="20"/>
                 <w:szCs w:val="20"/>
               </w:rPr>
-              <w:t xml:space="preserve">Proficient developer in multiple platforms and programing languages, e.g., C/C+, R, </w:t>
-            </w:r>
-            <w:r>
-              <w:rPr>
-                <w:rFonts w:cstheme="minorHAnsi"/>
-                <w:sz w:val="20"/>
-                <w:szCs w:val="20"/>
-              </w:rPr>
-              <w:t xml:space="preserve">Fortran, </w:t>
-            </w:r>
-            <w:r>
-              <w:rPr>
-                <w:rFonts w:cstheme="minorHAnsi"/>
-                <w:sz w:val="20"/>
-                <w:szCs w:val="20"/>
-              </w:rPr>
-              <w:t>python</w:t>
-            </w:r>
-          </w:p>
-          <w:p>
-            <w:pPr>
-              <w:pStyle w:val="ListParagraph"/>
-              <w:numPr>
-                <w:ilvl w:val="0"/>
-                <w:numId w:val="7"/>
-              </w:numPr>
-              <w:rPr>
-                <w:rFonts w:cstheme="minorHAnsi"/>
-                <w:sz w:val="20"/>
-                <w:szCs w:val="20"/>
-              </w:rPr>
-            </w:pPr>
-            <w:r>
-              <w:rPr>
-                <w:rFonts w:cstheme="minorHAnsi"/>
-                <w:sz w:val="20"/>
-                <w:szCs w:val="20"/>
-              </w:rPr>
               <w:t>Strong quantitative, engineering and data science background</w:t>
             </w:r>
             <w:r>
@@ -607,28 +602,6 @@
                 <w:szCs w:val="20"/>
               </w:rPr>
               <w:t xml:space="preserve"> and advanced knowledge in remote sensing</w:t>
-            </w:r>
-          </w:p>
-          <w:p>
-            <w:pPr>
-              <w:pStyle w:val="ListParagraph"/>
-              <w:numPr>
-                <w:ilvl w:val="0"/>
-                <w:numId w:val="7"/>
-              </w:numPr>
-              <w:rPr>
-                <w:rFonts w:cstheme="minorHAnsi"/>
-                <w:sz w:val="20"/>
-                <w:szCs w:val="20"/>
-              </w:rPr>
-            </w:pPr>
-            <w:r>
-              <w:rPr>
-                <w:rFonts w:cstheme="minorHAnsi"/>
-                <w:sz w:val="20"/>
-                <w:szCs w:val="20"/>
-              </w:rPr>
-              <w:t>Published a dozen scientific articles in peer-reviewed remote sensing and environmental science journals</w:t>
             </w:r>
           </w:p>
           <w:p>
@@ -894,7 +867,7 @@
         <w:tc>
           <w:tcPr>
             <w:tcW w:w="1345" w:type="dxa"/>
-            <w:gridSpan w:val="2"/>
+            <w:gridSpan w:val="3"/>
             <w:tcBorders>
               <w:top w:val="single" w:sz="4" w:space="0" w:color="auto"/>
               <w:left w:val="nil"/>
@@ -997,7 +970,7 @@
         <w:tc>
           <w:tcPr>
             <w:tcW w:w="1345" w:type="dxa"/>
-            <w:gridSpan w:val="2"/>
+            <w:gridSpan w:val="3"/>
             <w:tcBorders>
               <w:top w:val="nil"/>
               <w:left w:val="nil"/>
@@ -1098,7 +1071,7 @@
         <w:tc>
           <w:tcPr>
             <w:tcW w:w="1345" w:type="dxa"/>
-            <w:gridSpan w:val="2"/>
+            <w:gridSpan w:val="3"/>
             <w:tcBorders>
               <w:top w:val="nil"/>
               <w:left w:val="nil"/>
@@ -1123,6 +1096,395 @@
               </w:rPr>
               <w:t>2003</w:t>
             </w:r>
+          </w:p>
+        </w:tc>
+      </w:tr>
+      <w:tr>
+        <w:trPr>
+          <w:cantSplit/>
+          <w:trHeight w:val="1286"/>
+        </w:trPr>
+        <w:tc>
+          <w:tcPr>
+            <w:tcW w:w="540" w:type="dxa"/>
+            <w:tcBorders>
+              <w:top w:val="single" w:sz="4" w:space="0" w:color="auto"/>
+              <w:left w:val="nil"/>
+              <w:bottom w:val="single" w:sz="4" w:space="0" w:color="auto"/>
+              <w:right w:val="single" w:sz="4" w:space="0" w:color="auto"/>
+            </w:tcBorders>
+            <w:textDirection w:val="btLr"/>
+          </w:tcPr>
+          <w:p>
+            <w:pPr>
+              <w:ind w:left="113" w:right="113"/>
+              <w:jc w:val="center"/>
+              <w:rPr>
+                <w:rFonts w:cstheme="minorHAnsi"/>
+                <w:b/>
+                <w:bCs/>
+                <w:sz w:val="20"/>
+                <w:szCs w:val="20"/>
+              </w:rPr>
+            </w:pPr>
+            <w:r>
+              <w:rPr>
+                <w:rFonts w:cstheme="minorHAnsi"/>
+                <w:b/>
+                <w:bCs/>
+                <w:sz w:val="20"/>
+                <w:szCs w:val="20"/>
+              </w:rPr>
+              <w:t>CERTIFICATEs</w:t>
+            </w:r>
+          </w:p>
+        </w:tc>
+        <w:tc>
+          <w:tcPr>
+            <w:tcW w:w="9720" w:type="dxa"/>
+            <w:gridSpan w:val="5"/>
+            <w:tcBorders>
+              <w:top w:val="single" w:sz="4" w:space="0" w:color="auto"/>
+              <w:left w:val="single" w:sz="4" w:space="0" w:color="auto"/>
+              <w:bottom w:val="nil"/>
+              <w:right w:val="nil"/>
+            </w:tcBorders>
+          </w:tcPr>
+          <w:p>
+            <w:pPr>
+              <w:rPr>
+                <w:rFonts w:cstheme="minorHAnsi"/>
+                <w:b/>
+                <w:bCs/>
+                <w:color w:val="000000" w:themeColor="text1"/>
+                <w:sz w:val="20"/>
+                <w:szCs w:val="20"/>
+              </w:rPr>
+            </w:pPr>
+            <w:r>
+              <w:rPr>
+                <w:rFonts w:cstheme="minorHAnsi"/>
+                <w:b/>
+                <w:bCs/>
+                <w:color w:val="000000" w:themeColor="text1"/>
+                <w:sz w:val="20"/>
+                <w:szCs w:val="20"/>
+              </w:rPr>
+              <w:t>IBM Data Science Professional Certificate</w:t>
+            </w:r>
+            <w:r>
+              <w:rPr>
+                <w:rFonts w:cstheme="minorHAnsi"/>
+                <w:b/>
+                <w:bCs/>
+                <w:color w:val="000000" w:themeColor="text1"/>
+                <w:sz w:val="20"/>
+                <w:szCs w:val="20"/>
+              </w:rPr>
+              <w:t xml:space="preserve"> </w:t>
+            </w:r>
+            <w:r>
+              <w:rPr>
+                <w:rFonts w:cstheme="minorHAnsi"/>
+                <w:b/>
+                <w:bCs/>
+                <w:color w:val="000000" w:themeColor="text1"/>
+                <w:sz w:val="20"/>
+                <w:szCs w:val="20"/>
+              </w:rPr>
+              <w:t>(</w:t>
+            </w:r>
+            <w:r>
+              <w:rPr>
+                <w:rFonts w:cstheme="minorHAnsi"/>
+                <w:b/>
+                <w:bCs/>
+                <w:color w:val="000000" w:themeColor="text1"/>
+                <w:sz w:val="20"/>
+                <w:szCs w:val="20"/>
+              </w:rPr>
+              <w:t xml:space="preserve">9 Courses </w:t>
+            </w:r>
+            <w:r>
+              <w:rPr>
+                <w:rFonts w:cstheme="minorHAnsi"/>
+                <w:b/>
+                <w:bCs/>
+                <w:color w:val="000000" w:themeColor="text1"/>
+                <w:sz w:val="20"/>
+                <w:szCs w:val="20"/>
+              </w:rPr>
+              <w:t>and</w:t>
+            </w:r>
+            <w:r>
+              <w:rPr>
+                <w:rFonts w:cstheme="minorHAnsi"/>
+                <w:b/>
+                <w:bCs/>
+                <w:color w:val="000000" w:themeColor="text1"/>
+                <w:sz w:val="20"/>
+                <w:szCs w:val="20"/>
+              </w:rPr>
+              <w:t xml:space="preserve"> Capstone Project</w:t>
+            </w:r>
+            <w:r>
+              <w:rPr>
+                <w:rFonts w:cstheme="minorHAnsi"/>
+                <w:b/>
+                <w:bCs/>
+                <w:color w:val="000000" w:themeColor="text1"/>
+                <w:sz w:val="20"/>
+                <w:szCs w:val="20"/>
+              </w:rPr>
+              <w:t xml:space="preserve"> in Python and SQL</w:t>
+            </w:r>
+            <w:r>
+              <w:rPr>
+                <w:rFonts w:cstheme="minorHAnsi"/>
+                <w:b/>
+                <w:bCs/>
+                <w:color w:val="000000" w:themeColor="text1"/>
+                <w:sz w:val="20"/>
+                <w:szCs w:val="20"/>
+              </w:rPr>
+              <w:t>)</w:t>
+            </w:r>
+          </w:p>
+          <w:p>
+            <w:pPr>
+              <w:rPr>
+                <w:rFonts w:cstheme="minorHAnsi"/>
+                <w:color w:val="000000" w:themeColor="text1"/>
+                <w:sz w:val="20"/>
+                <w:szCs w:val="20"/>
+              </w:rPr>
+            </w:pPr>
+            <w:r>
+              <w:rPr>
+                <w:rFonts w:cstheme="minorHAnsi"/>
+                <w:color w:val="000000" w:themeColor="text1"/>
+                <w:sz w:val="20"/>
+                <w:szCs w:val="20"/>
+              </w:rPr>
+              <w:t xml:space="preserve">Fundamentals, </w:t>
+            </w:r>
+            <w:r>
+              <w:rPr>
+                <w:rFonts w:cstheme="minorHAnsi"/>
+                <w:color w:val="000000" w:themeColor="text1"/>
+                <w:sz w:val="20"/>
+                <w:szCs w:val="20"/>
+              </w:rPr>
+              <w:t>Methodology</w:t>
+            </w:r>
+            <w:r>
+              <w:rPr>
+                <w:rFonts w:cstheme="minorHAnsi"/>
+                <w:color w:val="000000" w:themeColor="text1"/>
+                <w:sz w:val="20"/>
+                <w:szCs w:val="20"/>
+              </w:rPr>
+              <w:t xml:space="preserve">, Data Analysis, </w:t>
+            </w:r>
+            <w:r>
+              <w:rPr>
+                <w:rFonts w:cstheme="minorHAnsi"/>
+                <w:color w:val="000000" w:themeColor="text1"/>
+                <w:sz w:val="20"/>
+                <w:szCs w:val="20"/>
+              </w:rPr>
+              <w:t xml:space="preserve">Machine Learning, </w:t>
+            </w:r>
+            <w:r>
+              <w:rPr>
+                <w:rFonts w:cstheme="minorHAnsi"/>
+                <w:color w:val="000000" w:themeColor="text1"/>
+                <w:sz w:val="20"/>
+                <w:szCs w:val="20"/>
+              </w:rPr>
+              <w:t>Visualizations</w:t>
+            </w:r>
+            <w:r>
+              <w:rPr>
+                <w:rFonts w:cstheme="minorHAnsi"/>
+                <w:color w:val="000000" w:themeColor="text1"/>
+                <w:sz w:val="20"/>
+                <w:szCs w:val="20"/>
+              </w:rPr>
+              <w:t xml:space="preserve">, </w:t>
+            </w:r>
+            <w:r>
+              <w:rPr>
+                <w:rFonts w:cstheme="minorHAnsi"/>
+                <w:color w:val="000000" w:themeColor="text1"/>
+                <w:sz w:val="20"/>
+                <w:szCs w:val="20"/>
+              </w:rPr>
+              <w:t>and Databases u</w:t>
+            </w:r>
+            <w:r>
+              <w:rPr>
+                <w:rFonts w:cstheme="minorHAnsi"/>
+                <w:color w:val="000000" w:themeColor="text1"/>
+                <w:sz w:val="20"/>
+                <w:szCs w:val="20"/>
+              </w:rPr>
+              <w:t xml:space="preserve">sing </w:t>
+            </w:r>
+            <w:r>
+              <w:rPr>
+                <w:rFonts w:cstheme="minorHAnsi"/>
+                <w:color w:val="000000" w:themeColor="text1"/>
+                <w:sz w:val="20"/>
+                <w:szCs w:val="20"/>
+              </w:rPr>
+              <w:t>Python</w:t>
+            </w:r>
+            <w:r>
+              <w:rPr>
+                <w:rFonts w:cstheme="minorHAnsi"/>
+                <w:color w:val="000000" w:themeColor="text1"/>
+                <w:sz w:val="20"/>
+                <w:szCs w:val="20"/>
+              </w:rPr>
+              <w:t xml:space="preserve"> </w:t>
+            </w:r>
+            <w:r>
+              <w:rPr>
+                <w:rFonts w:cstheme="minorHAnsi"/>
+                <w:color w:val="000000" w:themeColor="text1"/>
+                <w:sz w:val="20"/>
+                <w:szCs w:val="20"/>
+              </w:rPr>
+              <w:t xml:space="preserve">and </w:t>
+            </w:r>
+            <w:r>
+              <w:rPr>
+                <w:rFonts w:cstheme="minorHAnsi"/>
+                <w:color w:val="000000" w:themeColor="text1"/>
+                <w:sz w:val="20"/>
+                <w:szCs w:val="20"/>
+              </w:rPr>
+              <w:t>SQL</w:t>
+            </w:r>
+          </w:p>
+          <w:p>
+            <w:pPr>
+              <w:rPr>
+                <w:rFonts w:cstheme="minorHAnsi"/>
+                <w:color w:val="000000" w:themeColor="text1"/>
+                <w:sz w:val="20"/>
+                <w:szCs w:val="20"/>
+              </w:rPr>
+            </w:pPr>
+            <w:hyperlink r:id="rId6" w:history="1">
+              <w:r>
+                <w:rPr>
+                  <w:rStyle w:val="Hyperlink"/>
+                  <w:rFonts w:cstheme="minorHAnsi"/>
+                  <w:sz w:val="20"/>
+                  <w:szCs w:val="20"/>
+                </w:rPr>
+                <w:t>https://www.coursera.org/account/accomplishments/specialization/certificate/RUEYGTMR85UK</w:t>
+              </w:r>
+            </w:hyperlink>
+          </w:p>
+          <w:p>
+            <w:pPr>
+              <w:rPr>
+                <w:rFonts w:cstheme="minorHAnsi"/>
+                <w:color w:val="000000" w:themeColor="text1"/>
+                <w:sz w:val="20"/>
+                <w:szCs w:val="20"/>
+              </w:rPr>
+            </w:pPr>
+          </w:p>
+          <w:p>
+            <w:pPr>
+              <w:rPr>
+                <w:rFonts w:cstheme="minorHAnsi"/>
+                <w:b/>
+                <w:bCs/>
+                <w:color w:val="000000" w:themeColor="text1"/>
+                <w:sz w:val="20"/>
+                <w:szCs w:val="20"/>
+              </w:rPr>
+            </w:pPr>
+            <w:r>
+              <w:rPr>
+                <w:rFonts w:cstheme="minorHAnsi"/>
+                <w:b/>
+                <w:bCs/>
+                <w:color w:val="000000" w:themeColor="text1"/>
+                <w:sz w:val="20"/>
+                <w:szCs w:val="20"/>
+              </w:rPr>
+              <w:t>Data Science: Foundations using R Specialization</w:t>
+            </w:r>
+            <w:r>
+              <w:rPr>
+                <w:rFonts w:cstheme="minorHAnsi"/>
+                <w:b/>
+                <w:bCs/>
+                <w:color w:val="000000" w:themeColor="text1"/>
+                <w:sz w:val="20"/>
+                <w:szCs w:val="20"/>
+              </w:rPr>
+              <w:t xml:space="preserve"> by Johns Hopkins University</w:t>
+            </w:r>
+            <w:r>
+              <w:rPr>
+                <w:rFonts w:cstheme="minorHAnsi"/>
+                <w:b/>
+                <w:bCs/>
+                <w:color w:val="000000" w:themeColor="text1"/>
+                <w:sz w:val="20"/>
+                <w:szCs w:val="20"/>
+              </w:rPr>
+              <w:t xml:space="preserve"> (5 Courses in R)</w:t>
+            </w:r>
+          </w:p>
+          <w:p>
+            <w:pPr>
+              <w:rPr>
+                <w:rFonts w:cstheme="minorHAnsi"/>
+                <w:color w:val="000000" w:themeColor="text1"/>
+                <w:sz w:val="20"/>
+                <w:szCs w:val="20"/>
+              </w:rPr>
+            </w:pPr>
+            <w:hyperlink r:id="rId7" w:history="1">
+              <w:r>
+                <w:rPr>
+                  <w:rStyle w:val="Hyperlink"/>
+                  <w:rFonts w:cstheme="minorHAnsi"/>
+                  <w:sz w:val="20"/>
+                  <w:szCs w:val="20"/>
+                </w:rPr>
+                <w:t>https://www.coursera.org/account/accomplishments/specialization/certificate/3TN8LANSENV5</w:t>
+              </w:r>
+            </w:hyperlink>
+          </w:p>
+        </w:tc>
+        <w:tc>
+          <w:tcPr>
+            <w:tcW w:w="535" w:type="dxa"/>
+            <w:tcBorders>
+              <w:top w:val="single" w:sz="4" w:space="0" w:color="auto"/>
+              <w:left w:val="nil"/>
+              <w:bottom w:val="nil"/>
+              <w:right w:val="nil"/>
+            </w:tcBorders>
+          </w:tcPr>
+          <w:p>
+            <w:pPr>
+              <w:jc w:val="center"/>
+              <w:rPr>
+                <w:rFonts w:cstheme="minorHAnsi"/>
+                <w:sz w:val="20"/>
+                <w:szCs w:val="20"/>
+              </w:rPr>
+            </w:pPr>
           </w:p>
         </w:tc>
       </w:tr>
@@ -1324,7 +1686,7 @@
               </w:rPr>
               <w:t xml:space="preserve">: </w:t>
             </w:r>
-            <w:hyperlink r:id="rId6" w:history="1">
+            <w:hyperlink r:id="rId8" w:history="1">
               <w:r>
                 <w:rPr>
                   <w:rStyle w:val="Hyperlink"/>
@@ -1441,7 +1803,7 @@
               </w:rPr>
               <w:t xml:space="preserve">DrawROI App: </w:t>
             </w:r>
-            <w:hyperlink r:id="rId7" w:history="1">
+            <w:hyperlink r:id="rId9" w:history="1">
               <w:r>
                 <w:rPr>
                   <w:rStyle w:val="Hyperlink"/>
@@ -1480,7 +1842,7 @@
               </w:rPr>
               <w:t xml:space="preserve">Tree Ring Image Analysis and Database: </w:t>
             </w:r>
-            <w:hyperlink r:id="rId8" w:history="1">
+            <w:hyperlink r:id="rId10" w:history="1">
               <w:r>
                 <w:rPr>
                   <w:rStyle w:val="Hyperlink"/>
@@ -1685,7 +2047,7 @@
               </w:rPr>
               <w:t xml:space="preserve">e.g., </w:t>
             </w:r>
-            <w:hyperlink r:id="rId9" w:history="1">
+            <w:hyperlink r:id="rId11" w:history="1">
               <w:r>
                 <w:rPr>
                   <w:rStyle w:val="Hyperlink"/>
@@ -1697,21 +2059,12 @@
                 <w:t>https://www.neonscience.org/agu-2018-phenocam</w:t>
               </w:r>
             </w:hyperlink>
-            <w:r>
-              <w:rPr>
-                <w:rFonts w:cstheme="minorHAnsi"/>
-                <w:color w:val="000000" w:themeColor="text1"/>
-                <w:sz w:val="20"/>
-                <w:szCs w:val="20"/>
-              </w:rPr>
-              <w:br/>
-            </w:r>
           </w:p>
         </w:tc>
         <w:tc>
           <w:tcPr>
             <w:tcW w:w="1345" w:type="dxa"/>
-            <w:gridSpan w:val="2"/>
+            <w:gridSpan w:val="3"/>
             <w:tcBorders>
               <w:top w:val="single" w:sz="4" w:space="0" w:color="auto"/>
               <w:left w:val="nil"/>
@@ -1899,7 +2252,7 @@
               </w:rPr>
               <w:t xml:space="preserve">drought monitoring interface across the US using MODIS imagery:  </w:t>
             </w:r>
-            <w:hyperlink r:id="rId10" w:history="1">
+            <w:hyperlink r:id="rId12" w:history="1">
               <w:r>
                 <w:rPr>
                   <w:rStyle w:val="Hyperlink"/>
@@ -2062,21 +2415,12 @@
               </w:rPr>
               <w:t xml:space="preserve">Served as Teaching Assistant for course “GIS for Water Quantity and Quality Assessment” </w:t>
             </w:r>
-            <w:r>
-              <w:rPr>
-                <w:rFonts w:cstheme="minorHAnsi"/>
-                <w:color w:val="000000" w:themeColor="text1"/>
-                <w:sz w:val="20"/>
-                <w:szCs w:val="20"/>
-              </w:rPr>
-              <w:br/>
-            </w:r>
           </w:p>
         </w:tc>
         <w:tc>
           <w:tcPr>
             <w:tcW w:w="1345" w:type="dxa"/>
-            <w:gridSpan w:val="2"/>
+            <w:gridSpan w:val="3"/>
             <w:tcBorders>
               <w:top w:val="nil"/>
               <w:left w:val="nil"/>
@@ -2107,7 +2451,7 @@
       <w:tr>
         <w:trPr>
           <w:cantSplit/>
-          <w:trHeight w:val="1583"/>
+          <w:trHeight w:val="1439"/>
         </w:trPr>
         <w:tc>
           <w:tcPr>
@@ -2297,7 +2641,7 @@
         <w:tc>
           <w:tcPr>
             <w:tcW w:w="1345" w:type="dxa"/>
-            <w:gridSpan w:val="2"/>
+            <w:gridSpan w:val="3"/>
             <w:tcBorders>
               <w:top w:val="nil"/>
               <w:left w:val="nil"/>
@@ -2327,7 +2671,7 @@
       </w:tr>
       <w:tr>
         <w:trPr>
-          <w:trHeight w:val="1871"/>
+          <w:trHeight w:val="1700"/>
         </w:trPr>
         <w:tc>
           <w:tcPr>
@@ -2365,7 +2709,7 @@
         <w:tc>
           <w:tcPr>
             <w:tcW w:w="10255" w:type="dxa"/>
-            <w:gridSpan w:val="5"/>
+            <w:gridSpan w:val="6"/>
             <w:tcBorders>
               <w:bottom w:val="single" w:sz="4" w:space="0" w:color="auto"/>
               <w:right w:val="nil"/>
@@ -2435,7 +2779,23 @@
                 <w:sz w:val="20"/>
                 <w:szCs w:val="20"/>
               </w:rPr>
-              <w:t xml:space="preserve">Mathematica </w:t>
+              <w:t>Mathematica</w:t>
+            </w:r>
+            <w:r>
+              <w:rPr>
+                <w:rFonts w:cstheme="minorHAnsi"/>
+                <w:sz w:val="20"/>
+                <w:szCs w:val="20"/>
+              </w:rPr>
+              <w:t xml:space="preserve">, </w:t>
+            </w:r>
+            <w:r>
+              <w:rPr>
+                <w:rFonts w:cstheme="minorHAnsi"/>
+                <w:sz w:val="20"/>
+                <w:szCs w:val="20"/>
+              </w:rPr>
+              <w:t>Java, VBA, Fortran, Pascal, Shell, HTML/CSS</w:t>
             </w:r>
           </w:p>
           <w:p>
@@ -2457,37 +2817,7 @@
                 <w:sz w:val="20"/>
                 <w:szCs w:val="20"/>
               </w:rPr>
-              <w:t xml:space="preserve">Java, VBA, Fortran, Pascal, Shell, HTML/CSS, </w:t>
-            </w:r>
-          </w:p>
-          <w:p>
-            <w:pPr>
-              <w:pStyle w:val="ListParagraph"/>
-              <w:numPr>
-                <w:ilvl w:val="0"/>
-                <w:numId w:val="3"/>
-              </w:numPr>
-              <w:rPr>
-                <w:rFonts w:cstheme="minorHAnsi"/>
-                <w:sz w:val="20"/>
-                <w:szCs w:val="20"/>
-              </w:rPr>
-            </w:pPr>
-            <w:r>
-              <w:rPr>
-                <w:rFonts w:cstheme="minorHAnsi"/>
-                <w:sz w:val="20"/>
-                <w:szCs w:val="20"/>
-              </w:rPr>
               <w:t>Object Oriented Programming (OOP), High Performance Computing (HPC), Multithreaded Programming</w:t>
-            </w:r>
-            <w:r>
-              <w:rPr>
-                <w:rFonts w:cstheme="minorHAnsi"/>
-                <w:sz w:val="20"/>
-                <w:szCs w:val="20"/>
-              </w:rPr>
-              <w:br/>
             </w:r>
           </w:p>
           <w:p>
@@ -2649,6 +2979,7 @@
         <w:tc>
           <w:tcPr>
             <w:tcW w:w="626" w:type="dxa"/>
+            <w:gridSpan w:val="2"/>
             <w:tcBorders>
               <w:left w:val="nil"/>
               <w:bottom w:val="nil"/>
@@ -2751,6 +3082,7 @@
         <w:tc>
           <w:tcPr>
             <w:tcW w:w="626" w:type="dxa"/>
+            <w:gridSpan w:val="2"/>
             <w:tcBorders>
               <w:top w:val="nil"/>
               <w:left w:val="nil"/>
@@ -2854,6 +3186,7 @@
         <w:tc>
           <w:tcPr>
             <w:tcW w:w="626" w:type="dxa"/>
+            <w:gridSpan w:val="2"/>
             <w:tcBorders>
               <w:top w:val="nil"/>
               <w:left w:val="nil"/>
@@ -2957,6 +3290,7 @@
         <w:tc>
           <w:tcPr>
             <w:tcW w:w="626" w:type="dxa"/>
+            <w:gridSpan w:val="2"/>
             <w:tcBorders>
               <w:top w:val="nil"/>
               <w:left w:val="nil"/>
@@ -3060,6 +3394,7 @@
         <w:tc>
           <w:tcPr>
             <w:tcW w:w="626" w:type="dxa"/>
+            <w:gridSpan w:val="2"/>
             <w:tcBorders>
               <w:top w:val="nil"/>
               <w:left w:val="nil"/>
@@ -3125,7 +3460,7 @@
         <w:tc>
           <w:tcPr>
             <w:tcW w:w="10255" w:type="dxa"/>
-            <w:gridSpan w:val="5"/>
+            <w:gridSpan w:val="6"/>
             <w:tcBorders>
               <w:bottom w:val="single" w:sz="4" w:space="0" w:color="auto"/>
               <w:right w:val="nil"/>
@@ -3603,7 +3938,7 @@
               </w:rPr>
               <w:br/>
             </w:r>
-            <w:hyperlink r:id="rId11" w:history="1">
+            <w:hyperlink r:id="rId13" w:history="1">
               <w:r>
                 <w:rPr>
                   <w:rStyle w:val="Hyperlink"/>
@@ -3619,7 +3954,7 @@
         <w:tc>
           <w:tcPr>
             <w:tcW w:w="1345" w:type="dxa"/>
-            <w:gridSpan w:val="2"/>
+            <w:gridSpan w:val="3"/>
             <w:tcBorders>
               <w:left w:val="nil"/>
               <w:bottom w:val="nil"/>
@@ -3726,7 +4061,7 @@
               </w:rPr>
               <w:br/>
             </w:r>
-            <w:hyperlink r:id="rId12" w:history="1">
+            <w:hyperlink r:id="rId14" w:history="1">
               <w:r>
                 <w:rPr>
                   <w:rStyle w:val="Hyperlink"/>
@@ -3742,7 +4077,7 @@
         <w:tc>
           <w:tcPr>
             <w:tcW w:w="1345" w:type="dxa"/>
-            <w:gridSpan w:val="2"/>
+            <w:gridSpan w:val="3"/>
             <w:tcBorders>
               <w:top w:val="nil"/>
               <w:left w:val="nil"/>
@@ -3859,7 +4194,7 @@
               </w:rPr>
               <w:br/>
             </w:r>
-            <w:hyperlink r:id="rId13" w:history="1">
+            <w:hyperlink r:id="rId15" w:history="1">
               <w:r>
                 <w:rPr>
                   <w:rStyle w:val="Hyperlink"/>
@@ -3883,7 +4218,7 @@
         <w:tc>
           <w:tcPr>
             <w:tcW w:w="1345" w:type="dxa"/>
-            <w:gridSpan w:val="2"/>
+            <w:gridSpan w:val="3"/>
             <w:tcBorders>
               <w:top w:val="nil"/>
               <w:left w:val="nil"/>
@@ -3980,7 +4315,7 @@
               </w:rPr>
               <w:br/>
             </w:r>
-            <w:hyperlink r:id="rId14" w:history="1">
+            <w:hyperlink r:id="rId16" w:history="1">
               <w:r>
                 <w:rPr>
                   <w:rStyle w:val="Hyperlink"/>
@@ -3996,7 +4331,7 @@
         <w:tc>
           <w:tcPr>
             <w:tcW w:w="1345" w:type="dxa"/>
-            <w:gridSpan w:val="2"/>
+            <w:gridSpan w:val="3"/>
             <w:tcBorders>
               <w:top w:val="nil"/>
               <w:left w:val="nil"/>
@@ -4065,7 +4400,7 @@
         <w:tc>
           <w:tcPr>
             <w:tcW w:w="10255" w:type="dxa"/>
-            <w:gridSpan w:val="5"/>
+            <w:gridSpan w:val="6"/>
             <w:tcBorders>
               <w:bottom w:val="nil"/>
               <w:right w:val="nil"/>
@@ -4166,7 +4501,7 @@
               </w:rPr>
               <w:t xml:space="preserve">, </w:t>
             </w:r>
-            <w:hyperlink r:id="rId15" w:history="1">
+            <w:hyperlink r:id="rId17" w:history="1">
               <w:r>
                 <w:rPr>
                   <w:rStyle w:val="Hyperlink"/>
@@ -4226,7 +4561,7 @@
         <w:tc>
           <w:tcPr>
             <w:tcW w:w="10255" w:type="dxa"/>
-            <w:gridSpan w:val="5"/>
+            <w:gridSpan w:val="6"/>
             <w:tcBorders>
               <w:top w:val="nil"/>
               <w:bottom w:val="nil"/>
@@ -4348,7 +4683,7 @@
               </w:rPr>
               <w:t xml:space="preserve">, </w:t>
             </w:r>
-            <w:hyperlink r:id="rId16" w:history="1">
+            <w:hyperlink r:id="rId18" w:history="1">
               <w:r>
                 <w:rPr>
                   <w:rStyle w:val="Hyperlink"/>
@@ -4401,7 +4736,7 @@
         <w:tc>
           <w:tcPr>
             <w:tcW w:w="10255" w:type="dxa"/>
-            <w:gridSpan w:val="5"/>
+            <w:gridSpan w:val="6"/>
             <w:tcBorders>
               <w:top w:val="nil"/>
               <w:right w:val="nil"/>
@@ -4436,19 +4771,7 @@
                 <w:sz w:val="20"/>
                 <w:szCs w:val="20"/>
               </w:rPr>
-              <w:t>Fri</w:t>
-            </w:r>
-            <w:bookmarkStart w:id="0" w:name="_GoBack"/>
-            <w:bookmarkEnd w:id="0"/>
-            <w:r>
-              <w:rPr>
-                <w:rFonts w:cstheme="minorHAnsi"/>
-                <w:b/>
-                <w:bCs/>
-                <w:sz w:val="20"/>
-                <w:szCs w:val="20"/>
-              </w:rPr>
-              <w:t>edl</w:t>
+              <w:t>Friedl</w:t>
             </w:r>
             <w:proofErr w:type="spellEnd"/>
           </w:p>
@@ -4526,7 +4849,7 @@
               </w:rPr>
               <w:t xml:space="preserve">, </w:t>
             </w:r>
-            <w:hyperlink r:id="rId17" w:history="1">
+            <w:hyperlink r:id="rId19" w:history="1">
               <w:r>
                 <w:rPr>
                   <w:rStyle w:val="Hyperlink"/>

</xml_diff>